<commit_message>
algo del codigo entrega 3
</commit_message>
<xml_diff>
--- a/Entrega 2/Analisis Funcional/Descripcion CU - Ofrecer oferta mas ventajosa.docx
+++ b/Entrega 2/Analisis Funcional/Descripcion CU - Ofrecer oferta mas ventajosa.docx
@@ -13,8 +13,8 @@
       </w:tblPr>
       <w:tblGrid>
         <w:gridCol w:w="1655"/>
-        <w:gridCol w:w="872"/>
-        <w:gridCol w:w="5961"/>
+        <w:gridCol w:w="970"/>
+        <w:gridCol w:w="5863"/>
       </w:tblGrid>
       <w:tr>
         <w:trPr>
@@ -209,7 +209,10 @@
           </w:tcPr>
           <w:p>
             <w:r>
-              <w:t xml:space="preserve">Al cliente se le mostrará la oferta más ventajosa </w:t>
+              <w:t>Se creará la oferta más ventajosa para el cliente</w:t>
+            </w:r>
+            <w:r>
+              <w:t xml:space="preserve"> </w:t>
             </w:r>
           </w:p>
         </w:tc>
@@ -275,7 +278,7 @@
           </w:tcPr>
           <w:p>
             <w:r>
-              <w:t>Cliente</w:t>
+              <w:t>Técnico comercial</w:t>
             </w:r>
           </w:p>
         </w:tc>
@@ -310,15 +313,13 @@
                 <w:bCs/>
               </w:rPr>
             </w:pPr>
-            <w:proofErr w:type="spellStart"/>
-            <w:r>
-              <w:rPr>
-                <w:b/>
-                <w:bCs/>
-              </w:rPr>
-              <w:t>Precondicion</w:t>
-            </w:r>
-            <w:proofErr w:type="spellEnd"/>
+            <w:r>
+              <w:rPr>
+                <w:b/>
+                <w:bCs/>
+              </w:rPr>
+              <w:t>Precondición</w:t>
+            </w:r>
           </w:p>
         </w:tc>
         <w:tc>
@@ -343,7 +344,13 @@
           </w:tcPr>
           <w:p>
             <w:r>
-              <w:t>El cliente inició sesión correctamente</w:t>
+              <w:t xml:space="preserve">El </w:t>
+            </w:r>
+            <w:r>
+              <w:t xml:space="preserve">técnico comercial </w:t>
+            </w:r>
+            <w:r>
+              <w:t>inició sesión correctamente</w:t>
             </w:r>
           </w:p>
         </w:tc>
@@ -468,7 +475,7 @@
           </w:tcPr>
           <w:p>
             <w:r>
-              <w:t>El cliente que previamente completó todos sus datos y su bien a asegurar selecciona la opción "Calcular mi oferta".</w:t>
+              <w:t>El técnico comercial selecciona el cliente e introduce los datos de su bien</w:t>
             </w:r>
           </w:p>
         </w:tc>
@@ -545,7 +552,13 @@
           </w:tcPr>
           <w:p>
             <w:r>
-              <w:t>El sistema muestra la oferta más ventajosa para el cliente.</w:t>
+              <w:t>El sistema muestra la oferta más ventajosa para el cliente</w:t>
+            </w:r>
+            <w:r>
+              <w:t xml:space="preserve"> y la correduría, así como mostrando también las ofertas descartadas</w:t>
+            </w:r>
+            <w:r>
+              <w:t>.</w:t>
             </w:r>
           </w:p>
         </w:tc>
@@ -670,7 +683,28 @@
           </w:tcPr>
           <w:p>
             <w:r>
-              <w:t>El cliente que no completó todos sus datos y/o su bien a asegurar selecciona la opción "Calcular mi oferta"</w:t>
+              <w:t xml:space="preserve">El técnico comercial </w:t>
+            </w:r>
+            <w:r>
+              <w:t xml:space="preserve">no </w:t>
+            </w:r>
+            <w:r>
+              <w:t xml:space="preserve">selecciona el cliente </w:t>
+            </w:r>
+            <w:r>
+              <w:t>y/o</w:t>
+            </w:r>
+            <w:r>
+              <w:t xml:space="preserve"> introduce </w:t>
+            </w:r>
+            <w:r>
+              <w:t xml:space="preserve">erróneamente los </w:t>
+            </w:r>
+            <w:r>
+              <w:t>datos de su bien</w:t>
+            </w:r>
+            <w:r>
+              <w:t xml:space="preserve"> </w:t>
             </w:r>
           </w:p>
         </w:tc>
@@ -747,7 +781,7 @@
           </w:tcPr>
           <w:p>
             <w:r>
-              <w:t>El sistema muestra un error y pide al cliente que complete sus datos y/o su bien a asegurar.</w:t>
+              <w:t>El sistema no muestra ninguna oferta y informa sobre el error</w:t>
             </w:r>
           </w:p>
         </w:tc>
@@ -782,15 +816,27 @@
                 <w:bCs/>
               </w:rPr>
             </w:pPr>
-            <w:proofErr w:type="spellStart"/>
-            <w:r>
-              <w:rPr>
-                <w:b/>
-                <w:bCs/>
-              </w:rPr>
-              <w:t>Postcondicion</w:t>
-            </w:r>
-            <w:proofErr w:type="spellEnd"/>
+            <w:r>
+              <w:rPr>
+                <w:b/>
+                <w:bCs/>
+              </w:rPr>
+              <w:t>Postcondici</w:t>
+            </w:r>
+            <w:r>
+              <w:rPr>
+                <w:b/>
+                <w:bCs/>
+              </w:rPr>
+              <w:t>ó</w:t>
+            </w:r>
+            <w:r>
+              <w:rPr>
+                <w:b/>
+                <w:bCs/>
+              </w:rPr>
+              <w:t>n</w:t>
+            </w:r>
           </w:p>
         </w:tc>
         <w:tc>
@@ -815,7 +861,22 @@
           </w:tcPr>
           <w:p>
             <w:r>
-              <w:t>El cliente visualiza su oferta más ventajosa y a partir de ella puede decidir si tomarla o no</w:t>
+              <w:t xml:space="preserve">El </w:t>
+            </w:r>
+            <w:r>
+              <w:t xml:space="preserve">técnico comercial </w:t>
+            </w:r>
+            <w:r>
+              <w:t xml:space="preserve">visualiza </w:t>
+            </w:r>
+            <w:r>
+              <w:t xml:space="preserve">la </w:t>
+            </w:r>
+            <w:r>
+              <w:t xml:space="preserve">oferta más ventajosa y </w:t>
+            </w:r>
+            <w:r>
+              <w:t>el cliente de ahora en adelante puede visualizarla en su sección “Consultar ofertas”</w:t>
             </w:r>
           </w:p>
         </w:tc>
@@ -869,6 +930,7 @@
         <w:docPartUnique/>
       </w:docPartObj>
     </w:sdtPr>
+    <w:sdtEndPr/>
     <w:sdtContent>
       <w:sdt>
         <w:sdtPr>
@@ -878,6 +940,7 @@
             <w:docPartUnique/>
           </w:docPartObj>
         </w:sdtPr>
+        <w:sdtEndPr/>
         <w:sdtContent>
           <w:p>
             <w:pPr>
@@ -1629,6 +1692,7 @@
   <w:style w:type="character" w:default="1" w:styleId="DefaultParagraphFont">
     <w:name w:val="Default Paragraph Font"/>
     <w:uiPriority w:val="1"/>
+    <w:semiHidden/>
     <w:unhideWhenUsed/>
   </w:style>
   <w:style w:type="table" w:default="1" w:styleId="TableNormal">

</xml_diff>